<commit_message>
Made template more generic
Cleaned up a few spots that mentioned the intranet project, and redid
the signature page, team grid, and added a subtitle to header.
</commit_message>
<xml_diff>
--- a/ProjectAgreement.docx
+++ b/ProjectAgreement.docx
@@ -6,6 +6,8 @@
       <w:pPr>
         <w:pStyle w:val="Heading1"/>
       </w:pPr>
+      <w:bookmarkStart w:id="0" w:name="_GoBack"/>
+      <w:bookmarkEnd w:id="0"/>
       <w:r>
         <w:t>Workshop Meeting Details</w:t>
       </w:r>
@@ -273,7 +275,14 @@
                 <w:sz w:val="18"/>
                 <w:szCs w:val="18"/>
               </w:rPr>
-              <w:t>Executive Project Sponsor</w:t>
+              <w:t>Project Sponsor</w:t>
+            </w:r>
+            <w:r>
+              <w:rPr>
+                <w:sz w:val="18"/>
+                <w:szCs w:val="18"/>
+              </w:rPr>
+              <w:t xml:space="preserve"> (Customer)</w:t>
             </w:r>
           </w:p>
         </w:tc>
@@ -293,41 +302,27 @@
                 <w:sz w:val="18"/>
                 <w:szCs w:val="18"/>
               </w:rPr>
-              <w:t xml:space="preserve">Division </w:t>
+              <w:t>Help deliver on promised business functions.</w:t>
             </w:r>
-            <w:r>
+          </w:p>
+        </w:tc>
+        <w:tc>
+          <w:tcPr>
+            <w:tcW w:w="3965" w:type="dxa"/>
+          </w:tcPr>
+          <w:p>
+            <w:pPr>
               <w:rPr>
                 <w:sz w:val="18"/>
                 <w:szCs w:val="18"/>
               </w:rPr>
-              <w:t>Head</w:t>
-            </w:r>
-          </w:p>
-        </w:tc>
-        <w:tc>
-          <w:tcPr>
-            <w:tcW w:w="3965" w:type="dxa"/>
-          </w:tcPr>
-          <w:p>
-            <w:pPr>
+            </w:pPr>
+            <w:r>
               <w:rPr>
                 <w:sz w:val="18"/>
                 <w:szCs w:val="18"/>
               </w:rPr>
-            </w:pPr>
-            <w:r>
-              <w:rPr>
-                <w:sz w:val="18"/>
-                <w:szCs w:val="18"/>
-              </w:rPr>
-              <w:t>Appr</w:t>
-            </w:r>
-            <w:r>
-              <w:rPr>
-                <w:sz w:val="18"/>
-                <w:szCs w:val="18"/>
-              </w:rPr>
-              <w:t>oves proposals, and timelines. Coordinates with Director team.</w:t>
+              <w:t>Contributes to and verifies project definition, scope, and management. Provides direction and vision for the project.</w:t>
             </w:r>
           </w:p>
         </w:tc>
@@ -365,7 +360,28 @@
                 <w:sz w:val="18"/>
                 <w:szCs w:val="18"/>
               </w:rPr>
-              <w:t>Project Sponsor</w:t>
+              <w:t>Pr</w:t>
+            </w:r>
+            <w:r>
+              <w:rPr>
+                <w:sz w:val="18"/>
+                <w:szCs w:val="18"/>
+              </w:rPr>
+              <w:t>ojec</w:t>
+            </w:r>
+            <w:r>
+              <w:rPr>
+                <w:sz w:val="18"/>
+                <w:szCs w:val="18"/>
+              </w:rPr>
+              <w:t>t Owner</w:t>
+            </w:r>
+            <w:r>
+              <w:rPr>
+                <w:sz w:val="18"/>
+                <w:szCs w:val="18"/>
+              </w:rPr>
+              <w:t xml:space="preserve"> (Customer)</w:t>
             </w:r>
           </w:p>
         </w:tc>
@@ -385,7 +401,7 @@
                 <w:sz w:val="18"/>
                 <w:szCs w:val="18"/>
               </w:rPr>
-              <w:t>Help deliver on promised business functions.</w:t>
+              <w:t>The primary contact for the development team.</w:t>
             </w:r>
           </w:p>
         </w:tc>
@@ -405,7 +421,7 @@
                 <w:sz w:val="18"/>
                 <w:szCs w:val="18"/>
               </w:rPr>
-              <w:t>Contributes to and verifies project definition, scope, and management. Provides direction and vision for the project.</w:t>
+              <w:t>Contributes to project definition and priority. Main point of contact to clear roadblocks and get answers to questions. Organizes necessary meetings, attends development meetings and demonstrations.</w:t>
             </w:r>
           </w:p>
         </w:tc>
@@ -443,7 +459,7 @@
                 <w:sz w:val="18"/>
                 <w:szCs w:val="18"/>
               </w:rPr>
-              <w:t>Product Owner</w:t>
+              <w:t>Project Manager</w:t>
             </w:r>
           </w:p>
         </w:tc>
@@ -463,7 +479,7 @@
                 <w:sz w:val="18"/>
                 <w:szCs w:val="18"/>
               </w:rPr>
-              <w:t>The primary contact for the development team.</w:t>
+              <w:t>Manage the process of the project.</w:t>
             </w:r>
           </w:p>
         </w:tc>
@@ -483,7 +499,7 @@
                 <w:sz w:val="18"/>
                 <w:szCs w:val="18"/>
               </w:rPr>
-              <w:t>Contributes to project definition and priority. Main point of contact to clear roadblocks and get answers to questions. Organizes necessary meetings, attends development meetings and demonstrations.</w:t>
+              <w:t>Facilitate feature and prioritization changes, ensure the development process is being followed, setup necessary meetings and ensure good communication.</w:t>
             </w:r>
           </w:p>
         </w:tc>
@@ -521,84 +537,6 @@
                 <w:sz w:val="18"/>
                 <w:szCs w:val="18"/>
               </w:rPr>
-              <w:t>Customer Representative</w:t>
-            </w:r>
-          </w:p>
-        </w:tc>
-        <w:tc>
-          <w:tcPr>
-            <w:tcW w:w="2880" w:type="dxa"/>
-          </w:tcPr>
-          <w:p>
-            <w:pPr>
-              <w:rPr>
-                <w:sz w:val="18"/>
-                <w:szCs w:val="18"/>
-              </w:rPr>
-            </w:pPr>
-            <w:r>
-              <w:rPr>
-                <w:sz w:val="18"/>
-                <w:szCs w:val="18"/>
-              </w:rPr>
-              <w:t>Desire tools and features to help their employees and customers.</w:t>
-            </w:r>
-          </w:p>
-        </w:tc>
-        <w:tc>
-          <w:tcPr>
-            <w:tcW w:w="3965" w:type="dxa"/>
-          </w:tcPr>
-          <w:p>
-            <w:pPr>
-              <w:rPr>
-                <w:sz w:val="18"/>
-                <w:szCs w:val="18"/>
-              </w:rPr>
-            </w:pPr>
-            <w:r>
-              <w:rPr>
-                <w:sz w:val="18"/>
-                <w:szCs w:val="18"/>
-              </w:rPr>
-              <w:t>Contribute to feature definition, attend demonstrations, test the application and provide feedback.</w:t>
-            </w:r>
-          </w:p>
-        </w:tc>
-      </w:tr>
-      <w:tr>
-        <w:trPr>
-          <w:cantSplit/>
-        </w:trPr>
-        <w:tc>
-          <w:tcPr>
-            <w:tcW w:w="1705" w:type="dxa"/>
-          </w:tcPr>
-          <w:p>
-            <w:pPr>
-              <w:rPr>
-                <w:sz w:val="18"/>
-                <w:szCs w:val="18"/>
-              </w:rPr>
-            </w:pPr>
-          </w:p>
-        </w:tc>
-        <w:tc>
-          <w:tcPr>
-            <w:tcW w:w="1800" w:type="dxa"/>
-          </w:tcPr>
-          <w:p>
-            <w:pPr>
-              <w:rPr>
-                <w:sz w:val="18"/>
-                <w:szCs w:val="18"/>
-              </w:rPr>
-            </w:pPr>
-            <w:r>
-              <w:rPr>
-                <w:sz w:val="18"/>
-                <w:szCs w:val="18"/>
-              </w:rPr>
               <w:t>Lead Developer</w:t>
             </w:r>
           </w:p>
@@ -656,10 +594,22 @@
     </w:p>
     <w:p>
       <w:r>
-        <w:t>The group considered what types of users would use this intranet website and came up with the roles listed below. These roles were used later in the meeting to help the group think about the features the intranet website could have from the perspective of each of these types of users</w:t>
-      </w:r>
-      <w:r>
-        <w:t>. The group wrote some new roles on the feature cards that were consolidated for brevity.</w:t>
+        <w:t>The group considered wha</w:t>
+      </w:r>
+      <w:r>
+        <w:t xml:space="preserve">t types of users would use this project </w:t>
+      </w:r>
+      <w:r>
+        <w:t xml:space="preserve">and came up with the roles listed below. These roles were used later in the meeting to help the group think about the features the </w:t>
+      </w:r>
+      <w:r>
+        <w:t>project</w:t>
+      </w:r>
+      <w:r>
+        <w:t xml:space="preserve"> could have from the perspective of each of these types of users</w:t>
+      </w:r>
+      <w:r>
+        <w:t xml:space="preserve">. </w:t>
       </w:r>
     </w:p>
     <w:p>
@@ -1024,56 +974,33 @@
       </w:r>
     </w:p>
     <w:p>
-      <w:r>
-        <w:t xml:space="preserve">The meeting broke into groups of five-to-ten people who then wrote the features they could think of on index cards. Each group then ranked their features and took turns presenting their most critical features, which were then stuck to a big whiteboard with tape. We stopped when each group had presented their four most important </w:t>
-      </w:r>
-      <w:r>
-        <w:t xml:space="preserve">features, about </w:t>
-      </w:r>
-      <w:r>
-        <w:t>forty</w:t>
-      </w:r>
-      <w:r>
-        <w:t xml:space="preserve"> features total, and</w:t>
-      </w:r>
-      <w:r>
-        <w:t xml:space="preserve"> most groups had more</w:t>
-      </w:r>
-      <w:r>
-        <w:t xml:space="preserve"> in reserve</w:t>
-      </w:r>
-      <w:r>
-        <w:t>, but we needed to move on to stick to the agenda.</w:t>
-      </w:r>
-    </w:p>
-    <w:p>
       <w:pPr>
         <w:pStyle w:val="Heading3"/>
       </w:pPr>
       <w:r>
+        <w:t>Core Feature Set</w:t>
+      </w:r>
+    </w:p>
+    <w:p>
+      <w:r>
+        <w:t xml:space="preserve">By this point in the meeting, the group has agreed on a vision for the project and everyone has had a chance to contribute to the most important features the project should include. All of the features are valuable, but we want to take that cloud of ideas and </w:t>
+      </w:r>
+      <w:r>
+        <w:t>condense</w:t>
+      </w:r>
+      <w:r>
+        <w:t xml:space="preserve"> it into the core </w:t>
+      </w:r>
+      <w:r>
+        <w:t xml:space="preserve">set </w:t>
+      </w:r>
+      <w:r>
+        <w:t>of features that by themselves make the project worth doing.</w:t>
+      </w:r>
+    </w:p>
+    <w:p>
+      <w:r>
         <w:lastRenderedPageBreak/>
-        <w:t>Core Feature Set</w:t>
-      </w:r>
-    </w:p>
-    <w:p>
-      <w:r>
-        <w:t xml:space="preserve">By this point in the meeting, the group has agreed on a vision for the project and everyone has had a chance to contribute to the most important features the project should include. All of the features are valuable, but we want to take that cloud of ideas and </w:t>
-      </w:r>
-      <w:r>
-        <w:t>condense</w:t>
-      </w:r>
-      <w:r>
-        <w:t xml:space="preserve"> it into the core </w:t>
-      </w:r>
-      <w:r>
-        <w:t xml:space="preserve">set </w:t>
-      </w:r>
-      <w:r>
-        <w:t>of features that by themselves make the project worth doing.</w:t>
-      </w:r>
-    </w:p>
-    <w:p>
-      <w:r>
         <w:t>We want to iden</w:t>
       </w:r>
       <w:r>
@@ -1093,7 +1020,13 @@
     </w:p>
     <w:p>
       <w:r>
-        <w:t>Next, each group was invited up to the whiteboard to draw a line on the board separating the features that had to be completed to make the project worth doing from the features that were important, but just nice to have.</w:t>
+        <w:t xml:space="preserve">Next, each </w:t>
+      </w:r>
+      <w:r>
+        <w:t>customer stakeholder</w:t>
+      </w:r>
+      <w:r>
+        <w:t xml:space="preserve"> was invited up to the whiteboard to draw a line on the board separating the features that had to be completed to make the project worth doing from the features that were important, but just nice to have.</w:t>
       </w:r>
     </w:p>
     <w:p>
@@ -1419,16 +1352,7 @@
                 <w:rFonts w:ascii="Calibri" w:eastAsia="Times New Roman" w:hAnsi="Calibri" w:cs="Times New Roman"/>
                 <w:color w:val="000000"/>
               </w:rPr>
-              <w:t>{</w:t>
-            </w:r>
-            <w:bookmarkStart w:id="0" w:name="_GoBack"/>
-            <w:bookmarkEnd w:id="0"/>
-            <w:r>
-              <w:rPr>
-                <w:rFonts w:ascii="Calibri" w:eastAsia="Times New Roman" w:hAnsi="Calibri" w:cs="Times New Roman"/>
-                <w:color w:val="000000"/>
-              </w:rPr>
-              <w:t>specific reason}</w:t>
+              <w:t>{specific reason}</w:t>
             </w:r>
           </w:p>
         </w:tc>
@@ -1525,6 +1449,9 @@
         <w:t xml:space="preserve"> the entire effort should take </w:t>
       </w:r>
       <w:r>
+        <w:t>{</w:t>
+      </w:r>
+      <w:r>
         <w:t>four</w:t>
       </w:r>
       <w:r>
@@ -1540,7 +1467,13 @@
         <w:t>-to-eighteen</w:t>
       </w:r>
       <w:r>
-        <w:t xml:space="preserve"> weeks. This estimate is for budgetary purposes only and we will update the estimate at the end of each iteration </w:t>
+        <w:t xml:space="preserve"> weeks</w:t>
+      </w:r>
+      <w:r>
+        <w:t>}</w:t>
+      </w:r>
+      <w:r>
+        <w:t xml:space="preserve">. This estimate is for budgetary purposes only and we will update the estimate at the end of each iteration </w:t>
       </w:r>
       <w:r>
         <w:t>based on the progress. Typically within two-to-three iterations we can estimate the project duration with a high-level of accuracy.</w:t>
@@ -1562,9 +1495,10 @@
       </w:pPr>
       <w:r>
         <w:lastRenderedPageBreak/>
-        <w:t>Project Approvals</w:t>
-      </w:r>
-    </w:p>
+        <w:t>Customer Project Agreement</w:t>
+      </w:r>
+    </w:p>
+    <w:p/>
     <w:p/>
     <w:p>
       <w:pPr>
@@ -1608,7 +1542,7 @@
           <w:rFonts w:cs="Arial"/>
           <w:sz w:val="24"/>
         </w:rPr>
-        <w:t>Executive</w:t>
+        <w:t>Project</w:t>
       </w:r>
       <w:r>
         <w:rPr>
@@ -1725,14 +1659,7 @@
           <w:rFonts w:cs="Arial"/>
           <w:sz w:val="24"/>
         </w:rPr>
-        <w:t>Business</w:t>
-      </w:r>
-      <w:r>
-        <w:rPr>
-          <w:rFonts w:cs="Arial"/>
-          <w:sz w:val="24"/>
-        </w:rPr>
-        <w:t xml:space="preserve"> Sponsor</w:t>
+        <w:t>Project Owner</w:t>
       </w:r>
       <w:r>
         <w:rPr>
@@ -1793,324 +1720,6 @@
           <w:sz w:val="24"/>
         </w:rPr>
       </w:pPr>
-    </w:p>
-    <w:p>
-      <w:pPr>
-        <w:ind w:left="720"/>
-        <w:jc w:val="both"/>
-        <w:rPr>
-          <w:rFonts w:cs="Arial"/>
-          <w:b/>
-          <w:sz w:val="24"/>
-        </w:rPr>
-      </w:pPr>
-      <w:r>
-        <w:rPr>
-          <w:rFonts w:cs="Arial"/>
-          <w:b/>
-          <w:sz w:val="24"/>
-        </w:rPr>
-        <w:t>______________________________________</w:t>
-      </w:r>
-      <w:r>
-        <w:rPr>
-          <w:rFonts w:cs="Arial"/>
-          <w:b/>
-          <w:sz w:val="24"/>
-        </w:rPr>
-        <w:tab/>
-        <w:t>___________________</w:t>
-      </w:r>
-    </w:p>
-    <w:p>
-      <w:pPr>
-        <w:ind w:left="720"/>
-        <w:jc w:val="both"/>
-        <w:rPr>
-          <w:rFonts w:cs="Arial"/>
-          <w:sz w:val="24"/>
-        </w:rPr>
-      </w:pPr>
-      <w:r>
-        <w:rPr>
-          <w:rFonts w:cs="Arial"/>
-          <w:sz w:val="24"/>
-        </w:rPr>
-        <w:t>Business</w:t>
-      </w:r>
-      <w:r>
-        <w:rPr>
-          <w:rFonts w:cs="Arial"/>
-          <w:sz w:val="24"/>
-        </w:rPr>
-        <w:t xml:space="preserve"> </w:t>
-      </w:r>
-      <w:r>
-        <w:rPr>
-          <w:rFonts w:cs="Arial"/>
-          <w:sz w:val="24"/>
-        </w:rPr>
-        <w:t>Team</w:t>
-      </w:r>
-      <w:r>
-        <w:rPr>
-          <w:rFonts w:cs="Arial"/>
-          <w:sz w:val="24"/>
-        </w:rPr>
-        <w:t xml:space="preserve"> </w:t>
-      </w:r>
-      <w:r>
-        <w:rPr>
-          <w:rFonts w:cs="Arial"/>
-          <w:sz w:val="24"/>
-        </w:rPr>
-        <w:t xml:space="preserve">Leader </w:t>
-      </w:r>
-      <w:r>
-        <w:rPr>
-          <w:rFonts w:cs="Arial"/>
-          <w:sz w:val="24"/>
-        </w:rPr>
-        <w:t>–</w:t>
-      </w:r>
-      <w:r>
-        <w:rPr>
-          <w:rFonts w:cs="Arial"/>
-          <w:sz w:val="24"/>
-        </w:rPr>
-        <w:t xml:space="preserve"> </w:t>
-      </w:r>
-      <w:r>
-        <w:rPr>
-          <w:rFonts w:cs="Arial"/>
-          <w:sz w:val="24"/>
-        </w:rPr>
-        <w:t>{name}</w:t>
-      </w:r>
-      <w:r>
-        <w:rPr>
-          <w:rFonts w:cs="Arial"/>
-          <w:sz w:val="24"/>
-        </w:rPr>
-        <w:tab/>
-      </w:r>
-      <w:r>
-        <w:rPr>
-          <w:rFonts w:cs="Arial"/>
-          <w:sz w:val="24"/>
-        </w:rPr>
-        <w:tab/>
-      </w:r>
-      <w:r>
-        <w:rPr>
-          <w:rFonts w:cs="Arial"/>
-          <w:sz w:val="24"/>
-        </w:rPr>
-        <w:tab/>
-      </w:r>
-      <w:r>
-        <w:rPr>
-          <w:rFonts w:cs="Arial"/>
-          <w:sz w:val="24"/>
-        </w:rPr>
-        <w:t>Date</w:t>
-      </w:r>
-    </w:p>
-    <w:p>
-      <w:pPr>
-        <w:ind w:left="720"/>
-        <w:jc w:val="both"/>
-        <w:rPr>
-          <w:rFonts w:cs="Arial"/>
-          <w:sz w:val="24"/>
-        </w:rPr>
-      </w:pPr>
-    </w:p>
-    <w:p>
-      <w:pPr>
-        <w:ind w:left="720"/>
-        <w:jc w:val="both"/>
-        <w:rPr>
-          <w:rFonts w:cs="Arial"/>
-          <w:b/>
-          <w:sz w:val="24"/>
-        </w:rPr>
-      </w:pPr>
-      <w:r>
-        <w:rPr>
-          <w:rFonts w:cs="Arial"/>
-          <w:b/>
-          <w:sz w:val="24"/>
-        </w:rPr>
-        <w:t>______________________________________</w:t>
-      </w:r>
-      <w:r>
-        <w:rPr>
-          <w:rFonts w:cs="Arial"/>
-          <w:b/>
-          <w:sz w:val="24"/>
-        </w:rPr>
-        <w:tab/>
-        <w:t>___________________</w:t>
-      </w:r>
-    </w:p>
-    <w:p>
-      <w:pPr>
-        <w:ind w:left="720"/>
-        <w:jc w:val="both"/>
-        <w:rPr>
-          <w:rFonts w:cs="Arial"/>
-          <w:sz w:val="24"/>
-        </w:rPr>
-      </w:pPr>
-      <w:r>
-        <w:rPr>
-          <w:rFonts w:cs="Arial"/>
-          <w:sz w:val="24"/>
-        </w:rPr>
-        <w:t>Project Manager</w:t>
-      </w:r>
-      <w:r>
-        <w:rPr>
-          <w:rFonts w:cs="Arial"/>
-          <w:sz w:val="24"/>
-        </w:rPr>
-        <w:t xml:space="preserve"> </w:t>
-      </w:r>
-      <w:r>
-        <w:rPr>
-          <w:rFonts w:cs="Arial"/>
-          <w:sz w:val="24"/>
-        </w:rPr>
-        <w:t>–</w:t>
-      </w:r>
-      <w:r>
-        <w:rPr>
-          <w:rFonts w:cs="Arial"/>
-          <w:sz w:val="24"/>
-        </w:rPr>
-        <w:t xml:space="preserve"> {name}</w:t>
-      </w:r>
-      <w:r>
-        <w:rPr>
-          <w:rFonts w:cs="Arial"/>
-          <w:sz w:val="24"/>
-        </w:rPr>
-        <w:tab/>
-      </w:r>
-      <w:r>
-        <w:rPr>
-          <w:rFonts w:cs="Arial"/>
-          <w:sz w:val="24"/>
-        </w:rPr>
-        <w:tab/>
-      </w:r>
-      <w:r>
-        <w:rPr>
-          <w:rFonts w:cs="Arial"/>
-          <w:sz w:val="24"/>
-        </w:rPr>
-        <w:tab/>
-      </w:r>
-      <w:r>
-        <w:rPr>
-          <w:rFonts w:cs="Arial"/>
-          <w:sz w:val="24"/>
-        </w:rPr>
-        <w:tab/>
-      </w:r>
-      <w:r>
-        <w:rPr>
-          <w:rFonts w:cs="Arial"/>
-          <w:sz w:val="24"/>
-        </w:rPr>
-        <w:t>Date</w:t>
-      </w:r>
-    </w:p>
-    <w:p>
-      <w:pPr>
-        <w:ind w:left="720"/>
-        <w:jc w:val="both"/>
-        <w:rPr>
-          <w:rFonts w:cs="Arial"/>
-          <w:b/>
-          <w:sz w:val="24"/>
-        </w:rPr>
-      </w:pPr>
-    </w:p>
-    <w:p>
-      <w:pPr>
-        <w:ind w:left="720"/>
-        <w:jc w:val="both"/>
-        <w:rPr>
-          <w:rFonts w:cs="Arial"/>
-          <w:b/>
-          <w:sz w:val="24"/>
-        </w:rPr>
-      </w:pPr>
-      <w:r>
-        <w:rPr>
-          <w:rFonts w:cs="Arial"/>
-          <w:b/>
-          <w:sz w:val="24"/>
-        </w:rPr>
-        <w:t>______________________________________</w:t>
-      </w:r>
-      <w:r>
-        <w:rPr>
-          <w:rFonts w:cs="Arial"/>
-          <w:b/>
-          <w:sz w:val="24"/>
-        </w:rPr>
-        <w:tab/>
-        <w:t>___________________</w:t>
-      </w:r>
-    </w:p>
-    <w:p>
-      <w:pPr>
-        <w:ind w:left="720"/>
-        <w:jc w:val="both"/>
-        <w:rPr>
-          <w:rFonts w:cs="Arial"/>
-          <w:sz w:val="24"/>
-        </w:rPr>
-      </w:pPr>
-      <w:r>
-        <w:rPr>
-          <w:rFonts w:cs="Arial"/>
-          <w:sz w:val="24"/>
-        </w:rPr>
-        <w:t xml:space="preserve">Project </w:t>
-      </w:r>
-      <w:r>
-        <w:rPr>
-          <w:rFonts w:cs="Arial"/>
-          <w:sz w:val="24"/>
-        </w:rPr>
-        <w:t>Management Officer</w:t>
-      </w:r>
-      <w:r>
-        <w:rPr>
-          <w:rFonts w:cs="Arial"/>
-          <w:sz w:val="24"/>
-        </w:rPr>
-        <w:t xml:space="preserve"> – {name}</w:t>
-      </w:r>
-      <w:r>
-        <w:rPr>
-          <w:rFonts w:cs="Arial"/>
-          <w:sz w:val="24"/>
-        </w:rPr>
-        <w:tab/>
-      </w:r>
-      <w:r>
-        <w:rPr>
-          <w:rFonts w:cs="Arial"/>
-          <w:sz w:val="24"/>
-        </w:rPr>
-        <w:tab/>
-        <w:t>Date</w:t>
-      </w:r>
     </w:p>
     <w:p>
       <w:pPr>
@@ -2127,16 +1736,7 @@
       <w:bookmarkStart w:id="2" w:name="_Toc213668504"/>
       <w:bookmarkStart w:id="3" w:name="_Toc370312074"/>
       <w:r>
-        <w:t xml:space="preserve">ITMT </w:t>
-      </w:r>
-      <w:r>
-        <w:t xml:space="preserve">Project </w:t>
-      </w:r>
-      <w:r>
-        <w:t>A</w:t>
-      </w:r>
-      <w:r>
-        <w:t>pproval</w:t>
+        <w:t>Developer Project Agreement</w:t>
       </w:r>
       <w:r>
         <w:t>:</w:t>
@@ -2160,57 +1760,6 @@
           <w:sz w:val="24"/>
         </w:rPr>
       </w:pPr>
-      <w:r>
-        <w:rPr>
-          <w:rFonts w:cs="Arial"/>
-          <w:sz w:val="24"/>
-        </w:rPr>
-        <w:tab/>
-        <w:t>Project Approved?</w:t>
-      </w:r>
-      <w:r>
-        <w:rPr>
-          <w:rFonts w:cs="Arial"/>
-          <w:sz w:val="24"/>
-        </w:rPr>
-        <w:tab/>
-      </w:r>
-      <w:r>
-        <w:rPr>
-          <w:rFonts w:cs="Arial"/>
-          <w:sz w:val="24"/>
-        </w:rPr>
-        <w:tab/>
-      </w:r>
-      <w:r>
-        <w:rPr>
-          <w:rFonts w:cs="Arial"/>
-          <w:sz w:val="24"/>
-        </w:rPr>
-        <w:t>YES</w:t>
-      </w:r>
-      <w:r>
-        <w:rPr>
-          <w:rFonts w:cs="Arial"/>
-          <w:sz w:val="24"/>
-        </w:rPr>
-        <w:tab/>
-      </w:r>
-      <w:r>
-        <w:rPr>
-          <w:rFonts w:cs="Arial"/>
-          <w:sz w:val="24"/>
-        </w:rPr>
-        <w:tab/>
-        <w:t>NO</w:t>
-      </w:r>
-      <w:r>
-        <w:rPr>
-          <w:rFonts w:cs="Arial"/>
-          <w:sz w:val="24"/>
-        </w:rPr>
-        <w:t>*</w:t>
-      </w:r>
     </w:p>
     <w:p>
       <w:pPr>
@@ -2222,6 +1771,23 @@
           <w:sz w:val="24"/>
         </w:rPr>
       </w:pPr>
+      <w:r>
+        <w:rPr>
+          <w:rFonts w:cs="Arial"/>
+          <w:b/>
+          <w:sz w:val="24"/>
+        </w:rPr>
+        <w:t>______________________________________</w:t>
+      </w:r>
+      <w:r>
+        <w:rPr>
+          <w:rFonts w:cs="Arial"/>
+          <w:b/>
+          <w:sz w:val="24"/>
+        </w:rPr>
+        <w:tab/>
+        <w:t>___________________</w:t>
+      </w:r>
     </w:p>
     <w:p>
       <w:pPr>
@@ -2229,6 +1795,99 @@
         <w:jc w:val="both"/>
         <w:rPr>
           <w:rFonts w:cs="Arial"/>
+          <w:sz w:val="24"/>
+        </w:rPr>
+      </w:pPr>
+      <w:r>
+        <w:rPr>
+          <w:rFonts w:cs="Arial"/>
+          <w:sz w:val="24"/>
+        </w:rPr>
+        <w:t>Project Manager</w:t>
+      </w:r>
+      <w:r>
+        <w:rPr>
+          <w:rFonts w:cs="Arial"/>
+          <w:sz w:val="24"/>
+        </w:rPr>
+        <w:t xml:space="preserve"> </w:t>
+      </w:r>
+      <w:r>
+        <w:rPr>
+          <w:rFonts w:cs="Arial"/>
+          <w:sz w:val="24"/>
+        </w:rPr>
+        <w:t>–</w:t>
+      </w:r>
+      <w:r>
+        <w:rPr>
+          <w:rFonts w:cs="Arial"/>
+          <w:sz w:val="24"/>
+        </w:rPr>
+        <w:t xml:space="preserve"> {name}</w:t>
+      </w:r>
+      <w:r>
+        <w:rPr>
+          <w:rFonts w:cs="Arial"/>
+          <w:sz w:val="24"/>
+        </w:rPr>
+        <w:tab/>
+      </w:r>
+      <w:r>
+        <w:rPr>
+          <w:rFonts w:cs="Arial"/>
+          <w:sz w:val="24"/>
+        </w:rPr>
+        <w:tab/>
+      </w:r>
+      <w:r>
+        <w:rPr>
+          <w:rFonts w:cs="Arial"/>
+          <w:sz w:val="24"/>
+        </w:rPr>
+        <w:tab/>
+      </w:r>
+      <w:r>
+        <w:rPr>
+          <w:rFonts w:cs="Arial"/>
+          <w:sz w:val="24"/>
+        </w:rPr>
+        <w:tab/>
+      </w:r>
+      <w:r>
+        <w:rPr>
+          <w:rFonts w:cs="Arial"/>
+          <w:sz w:val="24"/>
+        </w:rPr>
+        <w:t>Date</w:t>
+      </w:r>
+    </w:p>
+    <w:p>
+      <w:pPr>
+        <w:ind w:left="720"/>
+        <w:jc w:val="both"/>
+        <w:rPr>
+          <w:rFonts w:cs="Arial"/>
+          <w:sz w:val="24"/>
+        </w:rPr>
+      </w:pPr>
+    </w:p>
+    <w:p>
+      <w:pPr>
+        <w:ind w:left="720"/>
+        <w:jc w:val="both"/>
+        <w:rPr>
+          <w:rFonts w:cs="Arial"/>
+          <w:sz w:val="24"/>
+        </w:rPr>
+      </w:pPr>
+    </w:p>
+    <w:p>
+      <w:pPr>
+        <w:ind w:left="720"/>
+        <w:jc w:val="both"/>
+        <w:rPr>
+          <w:rFonts w:cs="Arial"/>
           <w:b/>
           <w:sz w:val="24"/>
         </w:rPr>
@@ -2257,43 +1916,122 @@
         <w:jc w:val="both"/>
         <w:rPr>
           <w:rFonts w:cs="Arial"/>
-        </w:rPr>
-      </w:pPr>
-      <w:r>
-        <w:rPr>
-          <w:rFonts w:cs="Arial"/>
-        </w:rPr>
-        <w:t>ITMT Representative</w:t>
-      </w:r>
-      <w:r>
-        <w:rPr>
-          <w:rFonts w:cs="Arial"/>
+          <w:sz w:val="24"/>
+        </w:rPr>
+      </w:pPr>
+      <w:r>
+        <w:rPr>
+          <w:rFonts w:cs="Arial"/>
+          <w:sz w:val="24"/>
+        </w:rPr>
+        <w:t>Lead Developer</w:t>
+      </w:r>
+      <w:r>
+        <w:rPr>
+          <w:rFonts w:cs="Arial"/>
+          <w:sz w:val="24"/>
+        </w:rPr>
+        <w:t xml:space="preserve"> </w:t>
+      </w:r>
+      <w:r>
+        <w:rPr>
+          <w:rFonts w:cs="Arial"/>
+          <w:sz w:val="24"/>
+        </w:rPr>
+        <w:t>–</w:t>
+      </w:r>
+      <w:r>
+        <w:rPr>
+          <w:rFonts w:cs="Arial"/>
+          <w:sz w:val="24"/>
+        </w:rPr>
+        <w:t xml:space="preserve"> {name}</w:t>
+      </w:r>
+      <w:r>
+        <w:rPr>
+          <w:rFonts w:cs="Arial"/>
+          <w:sz w:val="24"/>
         </w:rPr>
         <w:tab/>
       </w:r>
       <w:r>
         <w:rPr>
           <w:rFonts w:cs="Arial"/>
+          <w:sz w:val="24"/>
         </w:rPr>
         <w:tab/>
       </w:r>
       <w:r>
         <w:rPr>
           <w:rFonts w:cs="Arial"/>
+          <w:sz w:val="24"/>
         </w:rPr>
         <w:tab/>
       </w:r>
       <w:r>
         <w:rPr>
           <w:rFonts w:cs="Arial"/>
+          <w:sz w:val="24"/>
         </w:rPr>
         <w:tab/>
       </w:r>
       <w:r>
         <w:rPr>
           <w:rFonts w:cs="Arial"/>
+          <w:sz w:val="24"/>
+        </w:rPr>
+        <w:t>Date</w:t>
+      </w:r>
+    </w:p>
+    <w:p>
+      <w:pPr>
+        <w:rPr>
+          <w:rFonts w:cs="Arial"/>
+          <w:sz w:val="24"/>
+        </w:rPr>
+      </w:pPr>
+    </w:p>
+    <w:p>
+      <w:pPr>
+        <w:ind w:left="720"/>
+        <w:jc w:val="both"/>
+        <w:rPr>
+          <w:rFonts w:cs="Arial"/>
+          <w:b/>
+          <w:sz w:val="24"/>
+        </w:rPr>
+      </w:pPr>
+      <w:r>
+        <w:rPr>
+          <w:rFonts w:cs="Arial"/>
+          <w:b/>
+          <w:sz w:val="24"/>
+        </w:rPr>
+        <w:t>______________________________________</w:t>
+      </w:r>
+      <w:r>
+        <w:rPr>
+          <w:rFonts w:cs="Arial"/>
+          <w:b/>
+          <w:sz w:val="24"/>
         </w:rPr>
         <w:tab/>
+        <w:t>___________________</w:t>
+      </w:r>
+    </w:p>
+    <w:p>
+      <w:pPr>
+        <w:ind w:left="720"/>
+        <w:jc w:val="both"/>
+        <w:rPr>
+          <w:rFonts w:cs="Arial"/>
+        </w:rPr>
+      </w:pPr>
+      <w:r>
+        <w:rPr>
+          <w:rFonts w:cs="Arial"/>
+        </w:rPr>
+        <w:t>CTO – {name}</w:t>
       </w:r>
       <w:r>
         <w:rPr>
@@ -2305,6 +2043,36 @@
         <w:rPr>
           <w:rFonts w:cs="Arial"/>
         </w:rPr>
+        <w:tab/>
+      </w:r>
+      <w:r>
+        <w:rPr>
+          <w:rFonts w:cs="Arial"/>
+        </w:rPr>
+        <w:tab/>
+      </w:r>
+      <w:r>
+        <w:rPr>
+          <w:rFonts w:cs="Arial"/>
+        </w:rPr>
+        <w:tab/>
+      </w:r>
+      <w:r>
+        <w:rPr>
+          <w:rFonts w:cs="Arial"/>
+        </w:rPr>
+        <w:tab/>
+      </w:r>
+      <w:r>
+        <w:rPr>
+          <w:rFonts w:cs="Arial"/>
+        </w:rPr>
+        <w:tab/>
+      </w:r>
+      <w:r>
+        <w:rPr>
+          <w:rFonts w:cs="Arial"/>
+        </w:rPr>
         <w:t>Date</w:t>
       </w:r>
     </w:p>
@@ -2316,22 +2084,7 @@
         </w:rPr>
       </w:pPr>
     </w:p>
-    <w:p>
-      <w:r>
-        <w:rPr>
-          <w:rFonts w:cs="Arial"/>
-          <w:sz w:val="24"/>
-        </w:rPr>
-        <w:t>*</w:t>
-      </w:r>
-      <w:r>
-        <w:rPr>
-          <w:rFonts w:cs="Arial"/>
-          <w:sz w:val="24"/>
-        </w:rPr>
-        <w:t>If NO, for what reason?</w:t>
-      </w:r>
-    </w:p>
+    <w:p/>
     <w:p/>
     <w:sectPr>
       <w:headerReference w:type="default" r:id="rId11"/>
@@ -2408,7 +2161,7 @@
           <w:rPr>
             <w:noProof/>
           </w:rPr>
-          <w:t>5</w:t>
+          <w:t>1</w:t>
         </w:r>
         <w:r>
           <w:rPr>
@@ -2470,6 +2223,14 @@
     </w:pPr>
     <w:r>
       <w:t>Project Agreement</w:t>
+    </w:r>
+  </w:p>
+  <w:p>
+    <w:pPr>
+      <w:pStyle w:val="Subtitle"/>
+    </w:pPr>
+    <w:r>
+      <w:t>Project Name</w:t>
     </w:r>
   </w:p>
   <w:p>
@@ -4094,12 +3855,9 @@
 </file>
 
 <file path=customXml/item1.xml><?xml version="1.0" encoding="utf-8"?>
-<?mso-contentType ?>
-<FormTemplates xmlns="http://schemas.microsoft.com/sharepoint/v3/contenttype/forms">
-  <Display>DocumentLibraryForm</Display>
-  <Edit>DocumentLibraryForm</Edit>
-  <New>DocumentLibraryForm</New>
-</FormTemplates>
+<p:properties xmlns:p="http://schemas.microsoft.com/office/2006/metadata/properties" xmlns:xsi="http://www.w3.org/2001/XMLSchema-instance" xmlns:pc="http://schemas.microsoft.com/office/infopath/2007/PartnerControls">
+  <documentManagement/>
+</p:properties>
 </file>
 
 <file path=customXml/item2.xml><?xml version="1.0" encoding="utf-8"?>
@@ -4217,9 +3975,12 @@
 </file>
 
 <file path=customXml/item3.xml><?xml version="1.0" encoding="utf-8"?>
-<p:properties xmlns:p="http://schemas.microsoft.com/office/2006/metadata/properties" xmlns:xsi="http://www.w3.org/2001/XMLSchema-instance" xmlns:pc="http://schemas.microsoft.com/office/infopath/2007/PartnerControls">
-  <documentManagement/>
-</p:properties>
+<?mso-contentType ?>
+<FormTemplates xmlns="http://schemas.microsoft.com/sharepoint/v3/contenttype/forms">
+  <Display>DocumentLibraryForm</Display>
+  <Edit>DocumentLibraryForm</Edit>
+  <New>DocumentLibraryForm</New>
+</FormTemplates>
 </file>
 
 <file path=customXml/item4.xml><?xml version="1.0" encoding="utf-8"?>
@@ -4227,9 +3988,10 @@
 </file>
 
 <file path=customXml/itemProps1.xml><?xml version="1.0" encoding="utf-8"?>
-<ds:datastoreItem xmlns:ds="http://schemas.openxmlformats.org/officeDocument/2006/customXml" ds:itemID="{567C3AEE-45CA-4572-99FE-C0204FB4EBDC}">
+<ds:datastoreItem xmlns:ds="http://schemas.openxmlformats.org/officeDocument/2006/customXml" ds:itemID="{57FE2C3B-A089-4905-B455-64571CA7A6CF}">
   <ds:schemaRefs>
-    <ds:schemaRef ds:uri="http://schemas.microsoft.com/sharepoint/v3/contenttype/forms"/>
+    <ds:schemaRef ds:uri="http://schemas.microsoft.com/office/2006/metadata/properties"/>
+    <ds:schemaRef ds:uri="http://schemas.microsoft.com/office/infopath/2007/PartnerControls"/>
   </ds:schemaRefs>
 </ds:datastoreItem>
 </file>
@@ -4251,16 +4013,15 @@
 </file>
 
 <file path=customXml/itemProps3.xml><?xml version="1.0" encoding="utf-8"?>
-<ds:datastoreItem xmlns:ds="http://schemas.openxmlformats.org/officeDocument/2006/customXml" ds:itemID="{57FE2C3B-A089-4905-B455-64571CA7A6CF}">
+<ds:datastoreItem xmlns:ds="http://schemas.openxmlformats.org/officeDocument/2006/customXml" ds:itemID="{567C3AEE-45CA-4572-99FE-C0204FB4EBDC}">
   <ds:schemaRefs>
-    <ds:schemaRef ds:uri="http://schemas.microsoft.com/office/2006/metadata/properties"/>
-    <ds:schemaRef ds:uri="http://schemas.microsoft.com/office/infopath/2007/PartnerControls"/>
+    <ds:schemaRef ds:uri="http://schemas.microsoft.com/sharepoint/v3/contenttype/forms"/>
   </ds:schemaRefs>
 </ds:datastoreItem>
 </file>
 
 <file path=customXml/itemProps4.xml><?xml version="1.0" encoding="utf-8"?>
-<ds:datastoreItem xmlns:ds="http://schemas.openxmlformats.org/officeDocument/2006/customXml" ds:itemID="{3D430EC5-D360-4530-BE4D-CC55FBAD3944}">
+<ds:datastoreItem xmlns:ds="http://schemas.openxmlformats.org/officeDocument/2006/customXml" ds:itemID="{F4D67B17-4B1A-4368-A088-920BB1E8F435}">
   <ds:schemaRefs>
     <ds:schemaRef ds:uri="http://schemas.openxmlformats.org/officeDocument/2006/bibliography"/>
   </ds:schemaRefs>

</xml_diff>